<commit_message>
Programming Basics - Jan 2016 - Lecture_02. Simple Calculations + Tasks
</commit_message>
<xml_diff>
--- a/Programming Basics - Jan 2016/Lecture_02. Simple Calculations/2. Simple-Calculations-Exercises.docx
+++ b/Programming Basics - Jan 2016/Lecture_02. Simple Calculations/2. Simple-Calculations-Exercises.docx
@@ -9429,7 +9429,7 @@
         </w:rPr>
         <w:t xml:space="preserve">: </w:t>
       </w:r>
-      <w:hyperlink r:id="rId60" w:history="1">
+      <w:hyperlink r:id="rId60" w:anchor="8" w:history="1">
         <w:r>
           <w:rPr>
             <w:rStyle w:val="Hyperlink"/>
@@ -10165,7 +10165,7 @@
         </w:rPr>
         <w:t xml:space="preserve">: </w:t>
       </w:r>
-      <w:hyperlink r:id="rId63" w:history="1">
+      <w:hyperlink r:id="rId63" w:anchor="9" w:history="1">
         <w:r>
           <w:rPr>
             <w:rStyle w:val="Hyperlink"/>
@@ -10753,7 +10753,7 @@
         </w:rPr>
         <w:t xml:space="preserve">: </w:t>
       </w:r>
-      <w:hyperlink r:id="rId64" w:history="1">
+      <w:hyperlink r:id="rId64" w:anchor="10" w:history="1">
         <w:r>
           <w:rPr>
             <w:rStyle w:val="Hyperlink"/>
@@ -11905,7 +11905,7 @@
         </w:rPr>
         <w:t xml:space="preserve">: </w:t>
       </w:r>
-      <w:hyperlink r:id="rId65" w:history="1">
+      <w:hyperlink r:id="rId65" w:anchor="11" w:history="1">
         <w:r>
           <w:rPr>
             <w:rStyle w:val="Hyperlink"/>
@@ -12001,7 +12001,19 @@
         <w:rPr>
           <w:lang w:val="bg-BG"/>
         </w:rPr>
-        <w:t xml:space="preserve"> от </w:t>
+        <w:t xml:space="preserve"> </w:t>
+      </w:r>
+      <w:r>
+        <w:rPr>
+          <w:lang w:val="bg-BG"/>
+        </w:rPr>
+        <w:t xml:space="preserve">на Земята </w:t>
+      </w:r>
+      <w:r>
+        <w:rPr>
+          <w:lang w:val="bg-BG"/>
+        </w:rPr>
+        <w:t xml:space="preserve">от </w:t>
       </w:r>
       <w:r>
         <w:rPr>
@@ -12015,8 +12027,131 @@
         </w:rPr>
         <w:t xml:space="preserve"> и я отпечатва в същия формат.</w:t>
       </w:r>
-      <w:bookmarkStart w:id="0" w:name="_GoBack"/>
-      <w:bookmarkEnd w:id="0"/>
+      <w:r>
+        <w:t xml:space="preserve"> </w:t>
+      </w:r>
+      <w:r>
+        <w:rPr>
+          <w:lang w:val="bg-BG"/>
+        </w:rPr>
+        <w:t>Денят на раждане</w:t>
+      </w:r>
+      <w:r>
+        <w:rPr>
+          <w:lang w:val="bg-BG"/>
+        </w:rPr>
+        <w:t xml:space="preserve"> се счита за първи ден </w:t>
+      </w:r>
+      <w:r>
+        <w:rPr>
+          <w:lang w:val="bg-BG"/>
+        </w:rPr>
+        <w:t xml:space="preserve">на Земята </w:t>
+      </w:r>
+      <w:r>
+        <w:rPr>
+          <w:lang w:val="bg-BG"/>
+        </w:rPr>
+        <w:t>(рождена</w:t>
+      </w:r>
+      <w:r>
+        <w:rPr>
+          <w:lang w:val="bg-BG"/>
+        </w:rPr>
+        <w:t>та</w:t>
+      </w:r>
+      <w:r>
+        <w:rPr>
+          <w:lang w:val="bg-BG"/>
+        </w:rPr>
+        <w:t xml:space="preserve"> дата + 0 дни), следващият ден се счита за втори ден </w:t>
+      </w:r>
+      <w:r>
+        <w:rPr>
+          <w:lang w:val="bg-BG"/>
+        </w:rPr>
+        <w:t xml:space="preserve">на Земята </w:t>
+      </w:r>
+      <w:r>
+        <w:rPr>
+          <w:lang w:val="bg-BG"/>
+        </w:rPr>
+        <w:t>(рождена</w:t>
+      </w:r>
+      <w:r>
+        <w:rPr>
+          <w:lang w:val="bg-BG"/>
+        </w:rPr>
+        <w:t>та</w:t>
+      </w:r>
+      <w:r>
+        <w:rPr>
+          <w:lang w:val="bg-BG"/>
+        </w:rPr>
+        <w:t xml:space="preserve"> дата + 1 ден)</w:t>
+      </w:r>
+      <w:r>
+        <w:rPr>
+          <w:lang w:val="bg-BG"/>
+        </w:rPr>
+        <w:t xml:space="preserve"> и т.н. </w:t>
+      </w:r>
+      <w:r>
+        <w:rPr>
+          <w:b/>
+          <w:lang w:val="bg-BG"/>
+        </w:rPr>
+        <w:t>С</w:t>
+      </w:r>
+      <w:r>
+        <w:rPr>
+          <w:b/>
+          <w:lang w:val="bg-BG"/>
+        </w:rPr>
+        <w:t>лед 999 дни</w:t>
+      </w:r>
+      <w:r>
+        <w:rPr>
+          <w:lang w:val="bg-BG"/>
+        </w:rPr>
+        <w:t xml:space="preserve"> </w:t>
+      </w:r>
+      <w:r>
+        <w:rPr>
+          <w:lang w:val="bg-BG"/>
+        </w:rPr>
+        <w:t>идва</w:t>
+      </w:r>
+      <w:r>
+        <w:rPr>
+          <w:lang w:val="bg-BG"/>
+        </w:rPr>
+        <w:t xml:space="preserve"> 1000-ният ден </w:t>
+      </w:r>
+      <w:r>
+        <w:rPr>
+          <w:lang w:val="bg-BG"/>
+        </w:rPr>
+        <w:t xml:space="preserve">на Земята – това е </w:t>
+      </w:r>
+      <w:r>
+        <w:rPr>
+          <w:lang w:val="bg-BG"/>
+        </w:rPr>
+        <w:t>търсения</w:t>
+      </w:r>
+      <w:r>
+        <w:rPr>
+          <w:lang w:val="bg-BG"/>
+        </w:rPr>
+        <w:t>т резултат</w:t>
+      </w:r>
+      <w:r>
+        <w:rPr>
+          <w:lang w:val="bg-BG"/>
+        </w:rPr>
+        <w:t>.</w:t>
+      </w:r>
     </w:p>
     <w:tbl>
       <w:tblPr>
@@ -12251,6 +12386,7 @@
                 <w:rFonts w:ascii="Consolas" w:hAnsi="Consolas"/>
                 <w:noProof/>
               </w:rPr>
+              <w:lastRenderedPageBreak/>
               <w:t>01-01-2012</w:t>
             </w:r>
           </w:p>
@@ -12297,7 +12433,6 @@
                 <w:rFonts w:ascii="Consolas" w:hAnsi="Consolas"/>
                 <w:noProof/>
               </w:rPr>
-              <w:lastRenderedPageBreak/>
               <w:t>14-06-1980</w:t>
             </w:r>
           </w:p>
@@ -12335,117 +12470,21 @@
       </w:pPr>
       <w:r>
         <w:rPr>
+          <w:lang w:val="bg-BG"/>
+        </w:rPr>
+        <w:t xml:space="preserve">Тествайте решението си в </w:t>
+      </w:r>
+      <w:r>
+        <w:rPr>
           <w:b/>
         </w:rPr>
-        <w:t xml:space="preserve">* </w:t>
+        <w:t xml:space="preserve">judge </w:t>
       </w:r>
       <w:r>
         <w:rPr>
           <w:b/>
           <w:lang w:val="bg-BG"/>
         </w:rPr>
-        <w:t>Подсказки</w:t>
-      </w:r>
-      <w:r>
-        <w:rPr>
-          <w:lang w:val="bg-BG"/>
-        </w:rPr>
-        <w:t xml:space="preserve">: потърсете информация за типа </w:t>
-      </w:r>
-      <w:r>
-        <w:rPr>
-          <w:rStyle w:val="CodeChar"/>
-        </w:rPr>
-        <w:t>DateTime</w:t>
-      </w:r>
-      <w:r>
-        <w:rPr>
-          <w:lang w:val="bg-BG"/>
-        </w:rPr>
-        <w:t xml:space="preserve"> </w:t>
-      </w:r>
-      <w:r>
-        <w:t xml:space="preserve">в C# </w:t>
-      </w:r>
-      <w:r>
-        <w:rPr>
-          <w:lang w:val="bg-BG"/>
-        </w:rPr>
-        <w:t xml:space="preserve">и по-конкретно разгледайте методите </w:t>
-      </w:r>
-      <w:r>
-        <w:rPr>
-          <w:rStyle w:val="CodeChar"/>
-        </w:rPr>
-        <w:t>ParseExact(str,</w:t>
-      </w:r>
-      <w:r>
-        <w:t xml:space="preserve"> </w:t>
-      </w:r>
-      <w:r>
-        <w:rPr>
-          <w:rStyle w:val="CodeChar"/>
-        </w:rPr>
-        <w:t>format)</w:t>
-      </w:r>
-      <w:r>
-        <w:t xml:space="preserve">, </w:t>
-      </w:r>
-      <w:r>
-        <w:rPr>
-          <w:rStyle w:val="CodeChar"/>
-        </w:rPr>
-        <w:t>AddDays(count)</w:t>
-      </w:r>
-      <w:r>
-        <w:t xml:space="preserve"> </w:t>
-      </w:r>
-      <w:r>
-        <w:rPr>
-          <w:lang w:val="bg-BG"/>
-        </w:rPr>
-        <w:t xml:space="preserve">и </w:t>
-      </w:r>
-      <w:r>
-        <w:rPr>
-          <w:rStyle w:val="CodeChar"/>
-        </w:rPr>
-        <w:t>ToString(format)</w:t>
-      </w:r>
-      <w:r>
-        <w:t>.</w:t>
-      </w:r>
-      <w:r>
-        <w:rPr>
-          <w:lang w:val="bg-BG"/>
-        </w:rPr>
-        <w:t xml:space="preserve"> С тяхна помощ може да решите задачата, без да е необходимо да изчислявате дни, месеци и високосни години.</w:t>
-      </w:r>
-    </w:p>
-    <w:p>
-      <w:pPr>
-        <w:spacing w:before="120"/>
-        <w:rPr>
-          <w:lang w:val="bg-BG"/>
-        </w:rPr>
-      </w:pPr>
-      <w:r>
-        <w:rPr>
-          <w:lang w:val="bg-BG"/>
-        </w:rPr>
-        <w:t xml:space="preserve">Тествайте решението си в </w:t>
-      </w:r>
-      <w:r>
-        <w:rPr>
-          <w:b/>
-        </w:rPr>
-        <w:t xml:space="preserve">judge </w:t>
-      </w:r>
-      <w:r>
-        <w:rPr>
-          <w:b/>
-          <w:lang w:val="bg-BG"/>
-        </w:rPr>
         <w:t>системата</w:t>
       </w:r>
       <w:r>
@@ -12454,7 +12493,7 @@
         </w:rPr>
         <w:t xml:space="preserve">: </w:t>
       </w:r>
-      <w:hyperlink r:id="rId66" w:history="1">
+      <w:hyperlink r:id="rId66" w:anchor="12" w:history="1">
         <w:r>
           <w:rPr>
             <w:rStyle w:val="Hyperlink"/>
@@ -12478,8 +12517,106 @@
     </w:p>
     <w:p>
       <w:pPr>
+        <w:spacing w:before="120"/>
+        <w:rPr>
+          <w:lang w:val="bg-BG"/>
+        </w:rPr>
+      </w:pPr>
+      <w:r>
+        <w:rPr>
+          <w:b/>
+        </w:rPr>
+        <w:t xml:space="preserve">* </w:t>
+      </w:r>
+      <w:r>
+        <w:rPr>
+          <w:b/>
+          <w:lang w:val="bg-BG"/>
+        </w:rPr>
+        <w:t>Подсказки</w:t>
+      </w:r>
+      <w:r>
+        <w:rPr>
+          <w:lang w:val="bg-BG"/>
+        </w:rPr>
+        <w:t xml:space="preserve">: потърсете информация за типа </w:t>
+      </w:r>
+      <w:r>
+        <w:rPr>
+          <w:rStyle w:val="CodeChar"/>
+        </w:rPr>
+        <w:t>DateTime</w:t>
+      </w:r>
+      <w:r>
+        <w:rPr>
+          <w:lang w:val="bg-BG"/>
+        </w:rPr>
+        <w:t xml:space="preserve"> </w:t>
+      </w:r>
+      <w:r>
+        <w:t xml:space="preserve">в C# </w:t>
+      </w:r>
+      <w:r>
+        <w:rPr>
+          <w:lang w:val="bg-BG"/>
+        </w:rPr>
+        <w:t xml:space="preserve">и по-конкретно разгледайте методите </w:t>
+      </w:r>
+      <w:r>
+        <w:rPr>
+          <w:rStyle w:val="CodeChar"/>
+        </w:rPr>
+        <w:t>ParseExact(str,</w:t>
+      </w:r>
+      <w:r>
+        <w:t xml:space="preserve"> </w:t>
+      </w:r>
+      <w:r>
+        <w:rPr>
+          <w:rStyle w:val="CodeChar"/>
+        </w:rPr>
+        <w:t>format)</w:t>
+      </w:r>
+      <w:r>
+        <w:t xml:space="preserve">, </w:t>
+      </w:r>
+      <w:r>
+        <w:rPr>
+          <w:rStyle w:val="CodeChar"/>
+        </w:rPr>
+        <w:t>AddDays(count)</w:t>
+      </w:r>
+      <w:r>
+        <w:t xml:space="preserve"> </w:t>
+      </w:r>
+      <w:r>
+        <w:rPr>
+          <w:lang w:val="bg-BG"/>
+        </w:rPr>
+        <w:t xml:space="preserve">и </w:t>
+      </w:r>
+      <w:r>
+        <w:rPr>
+          <w:rStyle w:val="CodeChar"/>
+        </w:rPr>
+        <w:t>ToString(format)</w:t>
+      </w:r>
+      <w:r>
+        <w:t>.</w:t>
+      </w:r>
+      <w:r>
+        <w:rPr>
+          <w:lang w:val="bg-BG"/>
+        </w:rPr>
+        <w:t xml:space="preserve"> С тяхна помощ може да решите задачата, без да е необходимо да изчислявате дни, месеци и високосни години.</w:t>
+      </w:r>
+    </w:p>
+    <w:p>
+      <w:pPr>
         <w:pStyle w:val="Heading2"/>
       </w:pPr>
+      <w:bookmarkStart w:id="0" w:name="_GoBack"/>
+      <w:bookmarkEnd w:id="0"/>
       <w:r>
         <w:t xml:space="preserve">* </w:t>
       </w:r>
@@ -13661,7 +13798,7 @@
                               <w:sz w:val="18"/>
                               <w:szCs w:val="18"/>
                             </w:rPr>
-                            <w:t>17</w:t>
+                            <w:t>14</w:t>
                           </w:r>
                           <w:r>
                             <w:rPr>
@@ -13803,7 +13940,7 @@
                         <w:sz w:val="18"/>
                         <w:szCs w:val="18"/>
                       </w:rPr>
-                      <w:t>17</w:t>
+                      <w:t>14</w:t>
                     </w:r>
                     <w:r>
                       <w:rPr>
@@ -22568,7 +22705,7 @@
 </file>
 
 <file path=customXml/itemProps1.xml><?xml version="1.0" encoding="utf-8"?>
-<ds:datastoreItem xmlns:ds="http://schemas.openxmlformats.org/officeDocument/2006/customXml" ds:itemID="{C12F199F-06C2-4CC8-B5E8-9F3B480F0448}">
+<ds:datastoreItem xmlns:ds="http://schemas.openxmlformats.org/officeDocument/2006/customXml" ds:itemID="{ED743FE6-946A-4D45-88DB-6D7109A23F50}">
   <ds:schemaRefs>
     <ds:schemaRef ds:uri="http://schemas.openxmlformats.org/officeDocument/2006/bibliography"/>
   </ds:schemaRefs>

</xml_diff>